<commit_message>
Linux server belső hálózati kártya felkonfigurálása
</commit_message>
<xml_diff>
--- a/Documentations/Linux server dokumentáció.docx
+++ b/Documentations/Linux server dokumentáció.docx
@@ -43,6 +43,14 @@
     </w:p>
     <w:sdt>
       <w:sdtPr>
+        <w:rPr>
+          <w:rFonts w:asciiTheme="minorHAnsi" w:eastAsiaTheme="minorHAnsi" w:hAnsiTheme="minorHAnsi" w:cstheme="minorBidi"/>
+          <w:b w:val="0"/>
+          <w:color w:val="auto"/>
+          <w:sz w:val="22"/>
+          <w:szCs w:val="22"/>
+          <w:lang w:eastAsia="en-US"/>
+        </w:rPr>
         <w:id w:val="610632340"/>
         <w:docPartObj>
           <w:docPartGallery w:val="Table of Contents"/>
@@ -51,12 +59,7 @@
       </w:sdtPr>
       <w:sdtEndPr>
         <w:rPr>
-          <w:rFonts w:asciiTheme="minorHAnsi" w:eastAsiaTheme="minorHAnsi" w:hAnsiTheme="minorHAnsi" w:cstheme="minorBidi"/>
           <w:bCs/>
-          <w:color w:val="auto"/>
-          <w:sz w:val="22"/>
-          <w:szCs w:val="22"/>
-          <w:lang w:eastAsia="en-US"/>
         </w:rPr>
       </w:sdtEndPr>
       <w:sdtContent>
@@ -88,7 +91,7 @@
           <w:r>
             <w:fldChar w:fldCharType="separate"/>
           </w:r>
-          <w:hyperlink w:anchor="_Toc182469532" w:history="1">
+          <w:hyperlink w:anchor="_Toc183601847" w:history="1">
             <w:r>
               <w:rPr>
                 <w:rStyle w:val="Hiperhivatkozs"/>
@@ -115,7 +118,7 @@
                 <w:noProof/>
                 <w:webHidden/>
               </w:rPr>
-              <w:instrText xml:space="preserve"> PAGEREF _Toc182469532 \h </w:instrText>
+              <w:instrText xml:space="preserve"> PAGEREF _Toc183601847 \h </w:instrText>
             </w:r>
             <w:r>
               <w:rPr>
@@ -135,7 +138,76 @@
                 <w:noProof/>
                 <w:webHidden/>
               </w:rPr>
-              <w:t>2</w:t>
+              <w:t>3</w:t>
+            </w:r>
+            <w:r>
+              <w:rPr>
+                <w:noProof/>
+                <w:webHidden/>
+              </w:rPr>
+              <w:fldChar w:fldCharType="end"/>
+            </w:r>
+          </w:hyperlink>
+        </w:p>
+        <w:p>
+          <w:pPr>
+            <w:pStyle w:val="TJ1"/>
+            <w:tabs>
+              <w:tab w:val="right" w:leader="dot" w:pos="9062"/>
+            </w:tabs>
+            <w:rPr>
+              <w:rFonts w:cstheme="minorBidi"/>
+              <w:noProof/>
+            </w:rPr>
+          </w:pPr>
+          <w:hyperlink w:anchor="_Toc183601848" w:history="1">
+            <w:r>
+              <w:rPr>
+                <w:rStyle w:val="Hiperhivatkozs"/>
+                <w:noProof/>
+              </w:rPr>
+              <w:t>Belső hálózati kártya hozzáadása</w:t>
+            </w:r>
+            <w:r>
+              <w:rPr>
+                <w:noProof/>
+                <w:webHidden/>
+              </w:rPr>
+              <w:tab/>
+            </w:r>
+            <w:r>
+              <w:rPr>
+                <w:noProof/>
+                <w:webHidden/>
+              </w:rPr>
+              <w:fldChar w:fldCharType="begin"/>
+            </w:r>
+            <w:r>
+              <w:rPr>
+                <w:noProof/>
+                <w:webHidden/>
+              </w:rPr>
+              <w:instrText xml:space="preserve"> PAGEREF _Toc183601848 \h </w:instrText>
+            </w:r>
+            <w:r>
+              <w:rPr>
+                <w:noProof/>
+                <w:webHidden/>
+              </w:rPr>
+            </w:r>
+            <w:r>
+              <w:rPr>
+                <w:noProof/>
+                <w:webHidden/>
+              </w:rPr>
+              <w:fldChar w:fldCharType="separate"/>
+            </w:r>
+            <w:r>
+              <w:rPr>
+                <w:noProof/>
+                <w:webHidden/>
+              </w:rPr>
+              <w:t>3</w:t>
             </w:r>
             <w:r>
               <w:rPr>
@@ -167,7 +239,6 @@
           <w:szCs w:val="32"/>
         </w:rPr>
       </w:pPr>
-      <w:bookmarkStart w:id="0" w:name="_Toc182469532"/>
       <w:r>
         <w:br w:type="page"/>
       </w:r>
@@ -176,7 +247,9 @@
       <w:pPr>
         <w:pStyle w:val="Cmsor1"/>
       </w:pPr>
-      <w:r>
+      <w:bookmarkStart w:id="0" w:name="_Toc183601847"/>
+      <w:r>
+        <w:lastRenderedPageBreak/>
         <w:t>Linux server feltelepítése</w:t>
       </w:r>
       <w:bookmarkEnd w:id="0"/>
@@ -203,8 +276,6 @@
       </w:r>
     </w:p>
     <w:p>
-      <w:bookmarkStart w:id="1" w:name="_GoBack"/>
-      <w:bookmarkEnd w:id="1"/>
       <w:r>
         <w:rPr>
           <w:noProof/>
@@ -259,6 +330,254 @@
         </w:drawing>
       </w:r>
     </w:p>
+    <w:p/>
+    <w:p>
+      <w:pPr>
+        <w:rPr>
+          <w:rFonts w:ascii="Arial" w:eastAsiaTheme="majorEastAsia" w:hAnsi="Arial" w:cstheme="majorBidi"/>
+          <w:b/>
+          <w:color w:val="000000" w:themeColor="text1"/>
+          <w:sz w:val="36"/>
+          <w:szCs w:val="32"/>
+        </w:rPr>
+      </w:pPr>
+      <w:bookmarkStart w:id="1" w:name="_Toc183601848"/>
+      <w:r>
+        <w:br w:type="page"/>
+      </w:r>
+    </w:p>
+    <w:p>
+      <w:pPr>
+        <w:pStyle w:val="Cmsor1"/>
+      </w:pPr>
+      <w:r>
+        <w:t>Belső hálózati kártya hozzáadása</w:t>
+      </w:r>
+      <w:bookmarkEnd w:id="1"/>
+    </w:p>
+    <w:p>
+      <w:r>
+        <w:t>Beszereltünk egy belső hálózati kártyát</w:t>
+      </w:r>
+    </w:p>
+    <w:p>
+      <w:r>
+        <w:rPr>
+          <w:noProof/>
+        </w:rPr>
+        <w:drawing>
+          <wp:inline distT="0" distB="0" distL="0" distR="0" wp14:anchorId="4773B20E" wp14:editId="13533DE9">
+            <wp:extent cx="5760720" cy="4200525"/>
+            <wp:effectExtent l="0" t="0" r="0" b="9525"/>
+            <wp:docPr id="2" name="Kép 2"/>
+            <wp:cNvGraphicFramePr>
+              <a:graphicFrameLocks xmlns:a="http://schemas.openxmlformats.org/drawingml/2006/main" noChangeAspect="1"/>
+            </wp:cNvGraphicFramePr>
+            <a:graphic xmlns:a="http://schemas.openxmlformats.org/drawingml/2006/main">
+              <a:graphicData uri="http://schemas.openxmlformats.org/drawingml/2006/picture">
+                <pic:pic xmlns:pic="http://schemas.openxmlformats.org/drawingml/2006/picture">
+                  <pic:nvPicPr>
+                    <pic:cNvPr id="1" name=""/>
+                    <pic:cNvPicPr/>
+                  </pic:nvPicPr>
+                  <pic:blipFill>
+                    <a:blip r:embed="rId6"/>
+                    <a:stretch>
+                      <a:fillRect/>
+                    </a:stretch>
+                  </pic:blipFill>
+                  <pic:spPr>
+                    <a:xfrm>
+                      <a:off x="0" y="0"/>
+                      <a:ext cx="5760720" cy="4200525"/>
+                    </a:xfrm>
+                    <a:prstGeom prst="rect">
+                      <a:avLst/>
+                    </a:prstGeom>
+                  </pic:spPr>
+                </pic:pic>
+              </a:graphicData>
+            </a:graphic>
+          </wp:inline>
+        </w:drawing>
+      </w:r>
+    </w:p>
+    <w:p/>
+    <w:p>
+      <w:r>
+        <w:t>Beállítjuk az új hálózati kártyát a /</w:t>
+      </w:r>
+      <w:proofErr w:type="spellStart"/>
+      <w:r>
+        <w:t>etc</w:t>
+      </w:r>
+      <w:proofErr w:type="spellEnd"/>
+      <w:r>
+        <w:t>/</w:t>
+      </w:r>
+      <w:proofErr w:type="spellStart"/>
+      <w:r>
+        <w:t>netplan</w:t>
+      </w:r>
+      <w:proofErr w:type="spellEnd"/>
+      <w:r>
+        <w:t xml:space="preserve">/50-cloud-init.yaml </w:t>
+      </w:r>
+      <w:proofErr w:type="spellStart"/>
+      <w:r>
+        <w:t>fileban</w:t>
+      </w:r>
+      <w:proofErr w:type="spellEnd"/>
+    </w:p>
+    <w:p>
+      <w:r>
+        <w:rPr>
+          <w:noProof/>
+        </w:rPr>
+        <w:drawing>
+          <wp:inline distT="0" distB="0" distL="0" distR="0" wp14:anchorId="49868D4B" wp14:editId="4903C492">
+            <wp:extent cx="6210300" cy="2472402"/>
+            <wp:effectExtent l="0" t="0" r="0" b="4445"/>
+            <wp:docPr id="5" name="Kép 5"/>
+            <wp:cNvGraphicFramePr>
+              <a:graphicFrameLocks xmlns:a="http://schemas.openxmlformats.org/drawingml/2006/main" noChangeAspect="1"/>
+            </wp:cNvGraphicFramePr>
+            <a:graphic xmlns:a="http://schemas.openxmlformats.org/drawingml/2006/main">
+              <a:graphicData uri="http://schemas.openxmlformats.org/drawingml/2006/picture">
+                <pic:pic xmlns:pic="http://schemas.openxmlformats.org/drawingml/2006/picture">
+                  <pic:nvPicPr>
+                    <pic:cNvPr id="1" name=""/>
+                    <pic:cNvPicPr/>
+                  </pic:nvPicPr>
+                  <pic:blipFill rotWithShape="1">
+                    <a:blip r:embed="rId7"/>
+                    <a:srcRect t="9077" r="41579" b="61903"/>
+                    <a:stretch/>
+                  </pic:blipFill>
+                  <pic:spPr bwMode="auto">
+                    <a:xfrm>
+                      <a:off x="0" y="0"/>
+                      <a:ext cx="6276328" cy="2498689"/>
+                    </a:xfrm>
+                    <a:prstGeom prst="rect">
+                      <a:avLst/>
+                    </a:prstGeom>
+                    <a:ln>
+                      <a:noFill/>
+                    </a:ln>
+                    <a:extLst>
+                      <a:ext uri="{53640926-AAD7-44D8-BBD7-CCE9431645EC}">
+                        <a14:shadowObscured xmlns:a14="http://schemas.microsoft.com/office/drawing/2010/main"/>
+                      </a:ext>
+                    </a:extLst>
+                  </pic:spPr>
+                </pic:pic>
+              </a:graphicData>
+            </a:graphic>
+          </wp:inline>
+        </w:drawing>
+      </w:r>
+    </w:p>
+    <w:p>
+      <w:r>
+        <w:br w:type="page"/>
+      </w:r>
+    </w:p>
+    <w:p>
+      <w:proofErr w:type="spellStart"/>
+      <w:r>
+        <w:t>Apply-oljuk</w:t>
+      </w:r>
+      <w:proofErr w:type="spellEnd"/>
+      <w:r>
+        <w:t xml:space="preserve"> a változtatásokat és ellenőrizzük, hogy a kártya tényleg megkapta-e a</w:t>
+      </w:r>
+      <w:r>
+        <w:t>z ipv4-es és ipv6-os címet</w:t>
+      </w:r>
+    </w:p>
+    <w:p>
+      <w:r>
+        <w:rPr>
+          <w:noProof/>
+        </w:rPr>
+        <w:drawing>
+          <wp:inline distT="0" distB="0" distL="0" distR="0" wp14:anchorId="5E84E3D7" wp14:editId="1FAFDE9F">
+            <wp:extent cx="6235700" cy="3809623"/>
+            <wp:effectExtent l="0" t="0" r="0" b="635"/>
+            <wp:docPr id="6" name="Kép 6"/>
+            <wp:cNvGraphicFramePr>
+              <a:graphicFrameLocks xmlns:a="http://schemas.openxmlformats.org/drawingml/2006/main" noChangeAspect="1"/>
+            </wp:cNvGraphicFramePr>
+            <a:graphic xmlns:a="http://schemas.openxmlformats.org/drawingml/2006/main">
+              <a:graphicData uri="http://schemas.openxmlformats.org/drawingml/2006/picture">
+                <pic:pic xmlns:pic="http://schemas.openxmlformats.org/drawingml/2006/picture">
+                  <pic:nvPicPr>
+                    <pic:cNvPr id="1" name=""/>
+                    <pic:cNvPicPr/>
+                  </pic:nvPicPr>
+                  <pic:blipFill rotWithShape="1">
+                    <a:blip r:embed="rId8"/>
+                    <a:srcRect t="38371" r="29453" b="7853"/>
+                    <a:stretch/>
+                  </pic:blipFill>
+                  <pic:spPr bwMode="auto">
+                    <a:xfrm>
+                      <a:off x="0" y="0"/>
+                      <a:ext cx="6247324" cy="3816724"/>
+                    </a:xfrm>
+                    <a:prstGeom prst="rect">
+                      <a:avLst/>
+                    </a:prstGeom>
+                    <a:ln>
+                      <a:noFill/>
+                    </a:ln>
+                    <a:extLst>
+                      <a:ext uri="{53640926-AAD7-44D8-BBD7-CCE9431645EC}">
+                        <a14:shadowObscured xmlns:a14="http://schemas.microsoft.com/office/drawing/2010/main"/>
+                      </a:ext>
+                    </a:extLst>
+                  </pic:spPr>
+                </pic:pic>
+              </a:graphicData>
+            </a:graphic>
+          </wp:inline>
+        </w:drawing>
+      </w:r>
+      <w:r>
+        <w:t xml:space="preserve"> </w:t>
+      </w:r>
+    </w:p>
+    <w:p>
+      <w:pPr>
+        <w:rPr>
+          <w:rFonts w:ascii="Arial" w:eastAsiaTheme="majorEastAsia" w:hAnsi="Arial" w:cstheme="majorBidi"/>
+          <w:b/>
+          <w:color w:val="000000" w:themeColor="text1"/>
+          <w:sz w:val="36"/>
+          <w:szCs w:val="32"/>
+        </w:rPr>
+      </w:pPr>
+      <w:r>
+        <w:br w:type="page"/>
+      </w:r>
+    </w:p>
+    <w:p>
+      <w:pPr>
+        <w:pStyle w:val="Cmsor1"/>
+      </w:pPr>
+      <w:r>
+        <w:t>DHCP</w:t>
+      </w:r>
+      <w:r>
+        <w:t xml:space="preserve"> server feltelepítése</w:t>
+      </w:r>
+    </w:p>
+    <w:p>
+      <w:bookmarkStart w:id="2" w:name="_GoBack"/>
+      <w:bookmarkEnd w:id="2"/>
+    </w:p>
+    <w:p/>
     <w:sectPr>
       <w:pgSz w:w="11906" w:h="16838"/>
       <w:pgMar w:top="1417" w:right="1417" w:bottom="1417" w:left="1417" w:header="708" w:footer="708" w:gutter="0"/>
@@ -1146,7 +1465,7 @@
 </file>
 
 <file path=customXml/itemProps1.xml><?xml version="1.0" encoding="utf-8"?>
-<ds:datastoreItem xmlns:ds="http://schemas.openxmlformats.org/officeDocument/2006/customXml" ds:itemID="{B56611ED-CF44-41DB-AAE2-5776291A7081}">
+<ds:datastoreItem xmlns:ds="http://schemas.openxmlformats.org/officeDocument/2006/customXml" ds:itemID="{81900A0A-86D6-4175-89BD-62194972A451}">
   <ds:schemaRefs>
     <ds:schemaRef ds:uri="http://schemas.openxmlformats.org/officeDocument/2006/bibliography"/>
   </ds:schemaRefs>

</xml_diff>